<commit_message>
penamabaha advantages disadvantages, dan three writing
</commit_message>
<xml_diff>
--- a/Rintisan_Bisnis_Digital/Makalah_Wiraloka.docx
+++ b/Rintisan_Bisnis_Digital/Makalah_Wiraloka.docx
@@ -387,7 +387,7 @@
         <w:pStyle w:val="Heading1"/>
         <w:jc w:val="center"/>
       </w:pPr>
-      <w:bookmarkStart w:id="0" w:name="_Toc162369270"/>
+      <w:bookmarkStart w:id="0" w:name="_Toc162370657"/>
       <w:r>
         <w:lastRenderedPageBreak/>
         <w:t>KATA PENGANTAR</w:t>
@@ -596,7 +596,7 @@
         <w:pStyle w:val="Heading1"/>
         <w:jc w:val="center"/>
       </w:pPr>
-      <w:bookmarkStart w:id="1" w:name="_Toc162369271"/>
+      <w:bookmarkStart w:id="1" w:name="_Toc162370658"/>
       <w:r>
         <w:lastRenderedPageBreak/>
         <w:t>DAFTAR ISI</w:t>
@@ -605,6 +605,12 @@
     </w:p>
     <w:sdt>
       <w:sdtPr>
+        <w:rPr>
+          <w:rFonts w:asciiTheme="minorHAnsi" w:eastAsiaTheme="minorHAnsi" w:hAnsiTheme="minorHAnsi" w:cstheme="minorBidi"/>
+          <w:color w:val="auto"/>
+          <w:sz w:val="22"/>
+          <w:szCs w:val="22"/>
+        </w:rPr>
         <w:id w:val="666914342"/>
         <w:docPartObj>
           <w:docPartGallery w:val="Table of Contents"/>
@@ -613,13 +619,9 @@
       </w:sdtPr>
       <w:sdtEndPr>
         <w:rPr>
-          <w:rFonts w:asciiTheme="minorHAnsi" w:eastAsiaTheme="minorHAnsi" w:hAnsiTheme="minorHAnsi" w:cstheme="minorBidi"/>
           <w:b/>
           <w:bCs/>
           <w:noProof/>
-          <w:color w:val="auto"/>
-          <w:sz w:val="22"/>
-          <w:szCs w:val="22"/>
         </w:rPr>
       </w:sdtEndPr>
       <w:sdtContent>
@@ -635,6 +637,7 @@
               <w:tab w:val="right" w:leader="dot" w:pos="9016"/>
             </w:tabs>
             <w:rPr>
+              <w:rFonts w:eastAsiaTheme="minorEastAsia"/>
               <w:noProof/>
             </w:rPr>
           </w:pPr>
@@ -647,7 +650,7 @@
           <w:r>
             <w:fldChar w:fldCharType="separate"/>
           </w:r>
-          <w:hyperlink w:anchor="_Toc162369270" w:history="1">
+          <w:hyperlink w:anchor="_Toc162370657" w:history="1">
             <w:r>
               <w:rPr>
                 <w:rStyle w:val="Hyperlink"/>
@@ -674,7 +677,7 @@
                 <w:noProof/>
                 <w:webHidden/>
               </w:rPr>
-              <w:instrText xml:space="preserve"> PAGEREF _Toc162369270 \h </w:instrText>
+              <w:instrText xml:space="preserve"> PAGEREF _Toc162370657 \h </w:instrText>
             </w:r>
             <w:r>
               <w:rPr>
@@ -712,10 +715,11 @@
               <w:tab w:val="right" w:leader="dot" w:pos="9016"/>
             </w:tabs>
             <w:rPr>
+              <w:rFonts w:eastAsiaTheme="minorEastAsia"/>
               <w:noProof/>
             </w:rPr>
           </w:pPr>
-          <w:hyperlink w:anchor="_Toc162369271" w:history="1">
+          <w:hyperlink w:anchor="_Toc162370658" w:history="1">
             <w:r>
               <w:rPr>
                 <w:rStyle w:val="Hyperlink"/>
@@ -742,7 +746,7 @@
                 <w:noProof/>
                 <w:webHidden/>
               </w:rPr>
-              <w:instrText xml:space="preserve"> PAGEREF _Toc162369271 \h </w:instrText>
+              <w:instrText xml:space="preserve"> PAGEREF _Toc162370658 \h </w:instrText>
             </w:r>
             <w:r>
               <w:rPr>
@@ -763,6 +767,75 @@
                 <w:webHidden/>
               </w:rPr>
               <w:t>3</w:t>
+            </w:r>
+            <w:r>
+              <w:rPr>
+                <w:noProof/>
+                <w:webHidden/>
+              </w:rPr>
+              <w:fldChar w:fldCharType="end"/>
+            </w:r>
+          </w:hyperlink>
+        </w:p>
+        <w:p>
+          <w:pPr>
+            <w:pStyle w:val="TOC1"/>
+            <w:tabs>
+              <w:tab w:val="right" w:leader="dot" w:pos="9016"/>
+            </w:tabs>
+            <w:rPr>
+              <w:rFonts w:eastAsiaTheme="minorEastAsia"/>
+              <w:noProof/>
+            </w:rPr>
+          </w:pPr>
+          <w:hyperlink w:anchor="_Toc162370659" w:history="1">
+            <w:r>
+              <w:rPr>
+                <w:rStyle w:val="Hyperlink"/>
+                <w:noProof/>
+              </w:rPr>
+              <w:t>BAB I  EXECUTIVE SUMMARY</w:t>
+            </w:r>
+            <w:r>
+              <w:rPr>
+                <w:noProof/>
+                <w:webHidden/>
+              </w:rPr>
+              <w:tab/>
+            </w:r>
+            <w:r>
+              <w:rPr>
+                <w:noProof/>
+                <w:webHidden/>
+              </w:rPr>
+              <w:fldChar w:fldCharType="begin"/>
+            </w:r>
+            <w:r>
+              <w:rPr>
+                <w:noProof/>
+                <w:webHidden/>
+              </w:rPr>
+              <w:instrText xml:space="preserve"> PAGEREF _Toc162370659 \h </w:instrText>
+            </w:r>
+            <w:r>
+              <w:rPr>
+                <w:noProof/>
+                <w:webHidden/>
+              </w:rPr>
+            </w:r>
+            <w:r>
+              <w:rPr>
+                <w:noProof/>
+                <w:webHidden/>
+              </w:rPr>
+              <w:fldChar w:fldCharType="separate"/>
+            </w:r>
+            <w:r>
+              <w:rPr>
+                <w:noProof/>
+                <w:webHidden/>
+              </w:rPr>
+              <w:t>4</w:t>
             </w:r>
             <w:r>
               <w:rPr>
@@ -785,7 +858,36 @@
         </w:p>
       </w:sdtContent>
     </w:sdt>
+    <w:p>
+      <w:r>
+        <w:br w:type="page"/>
+      </w:r>
+    </w:p>
+    <w:p>
+      <w:pPr>
+        <w:pStyle w:val="Heading1"/>
+        <w:jc w:val="center"/>
+      </w:pPr>
+      <w:bookmarkStart w:id="2" w:name="_Toc162370659"/>
+      <w:r>
+        <w:lastRenderedPageBreak/>
+        <w:t xml:space="preserve">BAB I </w:t>
+      </w:r>
+      <w:r>
+        <w:br/>
+        <w:t>EXECUTIVE SUMMARY</w:t>
+      </w:r>
+      <w:bookmarkEnd w:id="2"/>
+    </w:p>
     <w:p/>
+    <w:p>
+      <w:pPr>
+        <w:pStyle w:val="Heading2"/>
+      </w:pPr>
+      <w:r>
+        <w:t>1.1 Ringkasan Bisnis</w:t>
+      </w:r>
+    </w:p>
     <w:sectPr>
       <w:pgSz w:w="11906" w:h="16838" w:code="9"/>
       <w:pgMar w:top="1440" w:right="1440" w:bottom="1440" w:left="1440" w:header="720" w:footer="720" w:gutter="0"/>
@@ -1217,6 +1319,28 @@
       <w:szCs w:val="32"/>
     </w:rPr>
   </w:style>
+  <w:style w:type="paragraph" w:styleId="Heading2">
+    <w:name w:val="heading 2"/>
+    <w:basedOn w:val="Normal"/>
+    <w:next w:val="Normal"/>
+    <w:link w:val="Heading2Char"/>
+    <w:uiPriority w:val="9"/>
+    <w:unhideWhenUsed/>
+    <w:qFormat/>
+    <w:rsid w:val="00033040"/>
+    <w:pPr>
+      <w:keepNext/>
+      <w:keepLines/>
+      <w:spacing w:before="40" w:after="0"/>
+      <w:outlineLvl w:val="1"/>
+    </w:pPr>
+    <w:rPr>
+      <w:rFonts w:ascii="Times New Roman" w:eastAsiaTheme="majorEastAsia" w:hAnsi="Times New Roman" w:cstheme="majorBidi"/>
+      <w:color w:val="262626" w:themeColor="text1" w:themeTint="D9"/>
+      <w:sz w:val="26"/>
+      <w:szCs w:val="26"/>
+    </w:rPr>
+  </w:style>
   <w:style w:type="character" w:default="1" w:styleId="DefaultParagraphFont">
     <w:name w:val="Default Paragraph Font"/>
     <w:uiPriority w:val="1"/>
@@ -1312,6 +1436,19 @@
     <w:rPr>
       <w:color w:val="0563C1" w:themeColor="hyperlink"/>
       <w:u w:val="single"/>
+    </w:rPr>
+  </w:style>
+  <w:style w:type="character" w:customStyle="1" w:styleId="Heading2Char">
+    <w:name w:val="Heading 2 Char"/>
+    <w:basedOn w:val="DefaultParagraphFont"/>
+    <w:link w:val="Heading2"/>
+    <w:uiPriority w:val="9"/>
+    <w:rsid w:val="00033040"/>
+    <w:rPr>
+      <w:rFonts w:ascii="Times New Roman" w:eastAsiaTheme="majorEastAsia" w:hAnsi="Times New Roman" w:cstheme="majorBidi"/>
+      <w:color w:val="262626" w:themeColor="text1" w:themeTint="D9"/>
+      <w:sz w:val="26"/>
+      <w:szCs w:val="26"/>
     </w:rPr>
   </w:style>
 </w:styles>

</xml_diff>